<commit_message>
More work on presentation.
</commit_message>
<xml_diff>
--- a/presentations/dhsi2019/endings_DHSI2018_courseProposal_submitted_annotated.docx
+++ b/presentations/dhsi2019/endings_DHSI2018_courseProposal_submitted_annotated.docx
@@ -273,7 +273,10 @@
         </w:rPr>
       </w:pPr>
       <w:r>
-        <w:rPr/>
+        <w:rPr>
+          <w:b/>
+          <w:u w:val="single"/>
+        </w:rPr>
       </w:r>
     </w:p>
     <w:p>
@@ -310,6 +313,7 @@
       </w:pPr>
       <w:r>
         <w:rPr>
+          <w:rFonts w:cstheme="minorBidi" w:eastAsiaTheme="minorHAnsi"/>
           <w:b w:val="false"/>
           <w:bCs w:val="false"/>
           <w:highlight w:val="blue"/>
@@ -386,7 +390,8 @@
       </w:pPr>
       <w:r>
         <w:rPr>
-          <w:highlight w:val="darkRed"/>
+          <w:rFonts w:cstheme="minorBidi" w:eastAsiaTheme="minorHAnsi"/>
+          <w:highlight w:val="yellow"/>
         </w:rPr>
         <w:t>Handouts</w:t>
       </w:r>
@@ -409,6 +414,7 @@
           <w:b/>
         </w:rPr>
       </w:pPr>
+      <w:bookmarkStart w:id="1" w:name="__DdeLink__1325_359756070"/>
       <w:r>
         <w:rPr>
           <w:b/>
@@ -442,6 +448,7 @@
         <w:rPr/>
         <w:t>.</w:t>
       </w:r>
+      <w:bookmarkEnd w:id="1"/>
     </w:p>
     <w:p>
       <w:pPr>
@@ -452,7 +459,14 @@
         <w:rPr>
           <w:b/>
         </w:rPr>
-        <w:t xml:space="preserve">DAY 1. “O, </w:t>
+        <w:t xml:space="preserve">DAY 1. </w:t>
+      </w:r>
+      <w:bookmarkStart w:id="2" w:name="__DdeLink__1327_359756070"/>
+      <w:r>
+        <w:rPr>
+          <w:b/>
+        </w:rPr>
+        <w:t xml:space="preserve">“O, </w:t>
       </w:r>
       <w:r>
         <w:rPr>
@@ -462,6 +476,7 @@
         </w:rPr>
         <w:t>make an end of what I have begun” ... without falling on a sword</w:t>
       </w:r>
+      <w:bookmarkEnd w:id="2"/>
     </w:p>
     <w:p>
       <w:pPr>
@@ -487,6 +502,7 @@
         <w:ind w:left="360" w:hanging="0"/>
         <w:rPr/>
       </w:pPr>
+      <w:bookmarkStart w:id="3" w:name="__DdeLink__1329_359756070"/>
       <w:r>
         <w:rPr/>
         <w:t>Introduction to the course and each other (</w:t>
@@ -511,6 +527,7 @@
         <w:rPr/>
         <w:t>)</w:t>
       </w:r>
+      <w:bookmarkEnd w:id="3"/>
     </w:p>
     <w:p>
       <w:pPr>
@@ -522,10 +539,12 @@
         <w:ind w:left="360" w:hanging="0"/>
         <w:rPr/>
       </w:pPr>
+      <w:bookmarkStart w:id="4" w:name="__DdeLink__1331_359756070"/>
       <w:r>
         <w:rPr/>
         <w:t>Exercise: Learning about each other’s projects</w:t>
       </w:r>
+      <w:bookmarkEnd w:id="4"/>
     </w:p>
     <w:p>
       <w:pPr>
@@ -538,12 +557,15 @@
           <w:highlight w:val="darkRed"/>
         </w:rPr>
       </w:pPr>
-      <w:r>
-        <w:rPr>
-          <w:highlight w:val="darkRed"/>
+      <w:bookmarkStart w:id="5" w:name="__DdeLink__1333_359756070"/>
+      <w:r>
+        <w:rPr>
+          <w:rFonts w:cstheme="minorBidi" w:eastAsiaTheme="minorHAnsi"/>
+          <w:highlight w:val="yellow"/>
         </w:rPr>
         <w:t>Ontology of digital editions (handout)</w:t>
       </w:r>
+      <w:bookmarkEnd w:id="5"/>
     </w:p>
     <w:p>
       <w:pPr>
@@ -649,13 +671,7 @@
         <w:rPr>
           <w:highlight w:val="yellow"/>
         </w:rPr>
-        <w:t xml:space="preserve">Exercise: </w:t>
-      </w:r>
-      <w:r>
-        <w:rPr>
-          <w:highlight w:val="yellow"/>
-        </w:rPr>
-        <w:t xml:space="preserve">What do you have to do to end </w:t>
+        <w:t xml:space="preserve">Exercise: What do you have to do to end </w:t>
       </w:r>
       <w:r>
         <w:rPr>
@@ -692,24 +708,14 @@
         </w:rPr>
         <w:t xml:space="preserve">Exercise: </w:t>
       </w:r>
+      <w:bookmarkStart w:id="6" w:name="__DdeLink__1337_359756070"/>
       <w:r>
         <w:rPr>
           <w:highlight w:val="yellow"/>
         </w:rPr>
-        <w:t xml:space="preserve">What should remain “on the shelf” in 20 years? </w:t>
-      </w:r>
-      <w:r>
-        <w:rPr>
-          <w:highlight w:val="yellow"/>
-        </w:rPr>
-        <w:t>(Pair work)</w:t>
-      </w:r>
-      <w:r>
-        <w:rPr>
-          <w:highlight w:val="yellow"/>
-        </w:rPr>
-        <w:t xml:space="preserve"> </w:t>
-      </w:r>
+        <w:t xml:space="preserve">What should remain “on the shelf” in 20 years? (Pair work) </w:t>
+      </w:r>
+      <w:bookmarkEnd w:id="6"/>
     </w:p>
     <w:p>
       <w:pPr>
@@ -724,6 +730,7 @@
         <w:ind w:left="360" w:hanging="0"/>
         <w:rPr/>
       </w:pPr>
+      <w:bookmarkStart w:id="7" w:name="__DdeLink__1339_359756070"/>
       <w:r>
         <w:rPr>
           <w:highlight w:val="red"/>
@@ -734,6 +741,7 @@
         <w:rPr/>
         <w:t xml:space="preserve"> finished (Graves’ Diary; Mariage)</w:t>
       </w:r>
+      <w:bookmarkEnd w:id="7"/>
     </w:p>
     <w:p>
       <w:pPr>
@@ -810,13 +818,7 @@
         <w:rPr>
           <w:highlight w:val="yellow"/>
         </w:rPr>
-        <w:t>Talking to your library/</w:t>
-      </w:r>
-      <w:r>
-        <w:rPr>
-          <w:highlight w:val="yellow"/>
-        </w:rPr>
-        <w:t>Data preservation</w:t>
+        <w:t>Talking to your library/Data preservation</w:t>
       </w:r>
       <w:r>
         <w:rPr/>
@@ -885,6 +887,7 @@
       </w:pPr>
       <w:r>
         <w:rPr>
+          <w:rFonts w:cstheme="minorBidi" w:eastAsiaTheme="minorHAnsi"/>
           <w:highlight w:val="blue"/>
         </w:rPr>
         <w:t>Discussion: Alternatives to your library (and cautions)</w:t>
@@ -919,27 +922,40 @@
         <w:rPr>
           <w:highlight w:val="yellow"/>
         </w:rPr>
-        <w:t xml:space="preserve">Challenges of digital dependencies </w:t>
-      </w:r>
-      <w:r>
+        <w:t>Challenges of digital dependencies (e.g. ISE)</w:t>
+      </w:r>
+      <w:r>
+        <w:rPr/>
+        <w:t xml:space="preserve"> (</w:t>
+      </w:r>
+      <w:r>
+        <w:rPr>
+          <w:highlight w:val="darkYellow"/>
+        </w:rPr>
+        <w:t>Stewart</w:t>
+      </w:r>
+      <w:r>
+        <w:rPr/>
+        <w:t>)</w:t>
+      </w:r>
+    </w:p>
+    <w:p>
+      <w:pPr>
+        <w:pStyle w:val="ListBullet"/>
+        <w:numPr>
+          <w:ilvl w:val="0"/>
+          <w:numId w:val="1"/>
+        </w:numPr>
+        <w:ind w:left="360" w:hanging="0"/>
         <w:rPr>
           <w:highlight w:val="yellow"/>
         </w:rPr>
-        <w:t>(e.g. ISE)</w:t>
-      </w:r>
-      <w:r>
-        <w:rPr/>
-        <w:t xml:space="preserve"> (</w:t>
-      </w:r>
-      <w:r>
-        <w:rPr>
-          <w:highlight w:val="darkYellow"/>
-        </w:rPr>
-        <w:t>Stewart</w:t>
-      </w:r>
-      <w:r>
-        <w:rPr/>
-        <w:t>)</w:t>
+      </w:pPr>
+      <w:r>
+        <w:rPr>
+          <w:highlight w:val="yellow"/>
+        </w:rPr>
+        <w:t>Exercise: Enumerate the dependencies of your project: repositories, software, servers, databases, image repos, map servers, Google search...</w:t>
       </w:r>
     </w:p>
     <w:p>
@@ -951,6 +967,26 @@
         </w:numPr>
         <w:ind w:left="360" w:hanging="0"/>
         <w:rPr>
+          <w:highlight w:val="blue"/>
+        </w:rPr>
+      </w:pPr>
+      <w:r>
+        <w:rPr>
+          <w:rFonts w:cstheme="minorBidi" w:eastAsiaTheme="minorHAnsi"/>
+          <w:highlight w:val="blue"/>
+        </w:rPr>
+        <w:t>Discussion: Assess robustness and longevity of tools</w:t>
+      </w:r>
+    </w:p>
+    <w:p>
+      <w:pPr>
+        <w:pStyle w:val="ListBullet"/>
+        <w:numPr>
+          <w:ilvl w:val="0"/>
+          <w:numId w:val="1"/>
+        </w:numPr>
+        <w:ind w:left="360" w:hanging="0"/>
+        <w:rPr>
           <w:highlight w:val="yellow"/>
         </w:rPr>
       </w:pPr>
@@ -958,63 +994,7 @@
         <w:rPr>
           <w:highlight w:val="yellow"/>
         </w:rPr>
-        <w:t xml:space="preserve">Exercise: Enumerate the dependencies of your project: </w:t>
-      </w:r>
-      <w:r>
-        <w:rPr>
-          <w:highlight w:val="yellow"/>
-        </w:rPr>
-        <w:t>repositories, software, servers, databases, image repos, map servers, Google search...</w:t>
-      </w:r>
-    </w:p>
-    <w:p>
-      <w:pPr>
-        <w:pStyle w:val="ListBullet"/>
-        <w:numPr>
-          <w:ilvl w:val="0"/>
-          <w:numId w:val="1"/>
-        </w:numPr>
-        <w:ind w:left="360" w:hanging="0"/>
-        <w:rPr>
-          <w:highlight w:val="blue"/>
-        </w:rPr>
-      </w:pPr>
-      <w:r>
-        <w:rPr>
-          <w:highlight w:val="blue"/>
-        </w:rPr>
-        <w:t>Discussion</w:t>
-      </w:r>
-      <w:r>
-        <w:rPr>
-          <w:highlight w:val="blue"/>
-        </w:rPr>
-        <w:t>: Assess robustness and longevity of tools</w:t>
-      </w:r>
-    </w:p>
-    <w:p>
-      <w:pPr>
-        <w:pStyle w:val="ListBullet"/>
-        <w:numPr>
-          <w:ilvl w:val="0"/>
-          <w:numId w:val="1"/>
-        </w:numPr>
-        <w:ind w:left="360" w:hanging="0"/>
-        <w:rPr>
-          <w:highlight w:val="yellow"/>
-        </w:rPr>
-      </w:pPr>
-      <w:r>
-        <w:rPr>
-          <w:highlight w:val="yellow"/>
-        </w:rPr>
-        <w:t xml:space="preserve">Exercise: List the issues from your Archive-It run-through that need to be addressed </w:t>
-      </w:r>
-      <w:r>
-        <w:rPr>
-          <w:highlight w:val="yellow"/>
-        </w:rPr>
-        <w:t>(Pair work: trade sites with your partner)</w:t>
+        <w:t>Exercise: List the issues from your Archive-It run-through that need to be addressed (Pair work: trade sites with your partner)</w:t>
       </w:r>
     </w:p>
     <w:p>
@@ -1086,6 +1066,7 @@
           <w:highlight w:val="red"/>
         </w:rPr>
       </w:pPr>
+      <w:bookmarkStart w:id="8" w:name="__DdeLink__1342_359756070"/>
       <w:r>
         <w:rPr>
           <w:b w:val="false"/>
@@ -1116,6 +1097,7 @@
         </w:rPr>
         <w:t>)</w:t>
       </w:r>
+      <w:bookmarkEnd w:id="8"/>
     </w:p>
     <w:p>
       <w:pPr>
@@ -1275,7 +1257,9 @@
         </w:rPr>
       </w:pPr>
       <w:r>
-        <w:rPr/>
+        <w:rPr>
+          <w:b/>
+        </w:rPr>
       </w:r>
     </w:p>
     <w:p>
@@ -1367,7 +1351,7 @@
           <w:ilvl w:val="0"/>
           <w:numId w:val="0"/>
         </w:numPr>
-        <w:ind w:hanging="0"/>
+        <w:ind w:left="360" w:hanging="0"/>
         <w:rPr/>
       </w:pPr>
       <w:r>
@@ -1598,6 +1582,8 @@
       </w:pPr>
       <w:rPr>
         <w:rFonts w:ascii="Symbol" w:hAnsi="Symbol" w:cs="Symbol" w:hint="default"/>
+        <w:b/>
+        <w:rFonts w:cs="Symbol"/>
       </w:rPr>
     </w:lvl>
     <w:lvl w:ilvl="1">
@@ -2394,6 +2380,26 @@
       <w:rFonts w:ascii="OpenSymbol" w:hAnsi="OpenSymbol" w:eastAsia="OpenSymbol" w:cs="OpenSymbol"/>
     </w:rPr>
   </w:style>
+  <w:style w:type="character" w:styleId="ListLabel8">
+    <w:name w:val="ListLabel 8"/>
+    <w:qFormat/>
+    <w:rPr>
+      <w:rFonts w:cs="Symbol"/>
+      <w:b/>
+    </w:rPr>
+  </w:style>
+  <w:style w:type="character" w:styleId="ListLabel9">
+    <w:name w:val="ListLabel 9"/>
+    <w:qFormat/>
+    <w:rPr>
+      <w:rFonts w:cs="OpenSymbol"/>
+    </w:rPr>
+  </w:style>
+  <w:style w:type="character" w:styleId="ListLabel10">
+    <w:name w:val="ListLabel 10"/>
+    <w:qFormat/>
+    <w:rPr/>
+  </w:style>
   <w:style w:type="paragraph" w:styleId="Heading">
     <w:name w:val="Heading"/>
     <w:basedOn w:val="Normal"/>

</xml_diff>